<commit_message>
Big improvements to Social Conflict resolution mechanics.
</commit_message>
<xml_diff>
--- a/6.3 Social Conflicts.docx
+++ b/6.3 Social Conflicts.docx
@@ -1,6 +1,6 @@
 
 <file path=word/document.xml><?xml version="1.0" encoding="utf-8"?>
-<w:document xmlns:wpc="http://schemas.microsoft.com/office/word/2010/wordprocessingCanvas" xmlns:cx="http://schemas.microsoft.com/office/drawing/2014/chartex" xmlns:cx1="http://schemas.microsoft.com/office/drawing/2015/9/8/chartex" xmlns:cx2="http://schemas.microsoft.com/office/drawing/2015/10/21/chartex" xmlns:cx3="http://schemas.microsoft.com/office/drawing/2016/5/9/chartex" xmlns:cx4="http://schemas.microsoft.com/office/drawing/2016/5/10/chartex" xmlns:cx5="http://schemas.microsoft.com/office/drawing/2016/5/11/chartex" xmlns:cx6="http://schemas.microsoft.com/office/drawing/2016/5/12/chartex" xmlns:cx7="http://schemas.microsoft.com/office/drawing/2016/5/13/chartex" xmlns:cx8="http://schemas.microsoft.com/office/drawing/2016/5/14/chartex" xmlns:mc="http://schemas.openxmlformats.org/markup-compatibility/2006" xmlns:aink="http://schemas.microsoft.com/office/drawing/2016/ink" xmlns:am3d="http://schemas.microsoft.com/office/drawing/2017/model3d" xmlns:o="urn:schemas-microsoft-com:office:office" xmlns:r="http://schemas.openxmlformats.org/officeDocument/2006/relationships" xmlns:m="http://schemas.openxmlformats.org/officeDocument/2006/math" xmlns:v="urn:schemas-microsoft-com:vml" xmlns:wp14="http://schemas.microsoft.com/office/word/2010/wordprocessingDrawing" xmlns:wp="http://schemas.openxmlformats.org/drawingml/2006/wordprocessingDrawing" xmlns:w10="urn:schemas-microsoft-com:office:word" xmlns:w="http://schemas.openxmlformats.org/wordprocessingml/2006/main" xmlns:w14="http://schemas.microsoft.com/office/word/2010/wordml" xmlns:w15="http://schemas.microsoft.com/office/word/2012/wordml" xmlns:w16cid="http://schemas.microsoft.com/office/word/2016/wordml/cid" xmlns:w16se="http://schemas.microsoft.com/office/word/2015/wordml/symex" xmlns:wpg="http://schemas.microsoft.com/office/word/2010/wordprocessingGroup" xmlns:wpi="http://schemas.microsoft.com/office/word/2010/wordprocessingInk" xmlns:wne="http://schemas.microsoft.com/office/word/2006/wordml" xmlns:wps="http://schemas.microsoft.com/office/word/2010/wordprocessingShape" mc:Ignorable="w14 w15 w16se w16cid wp14">
+<w:document xmlns:wpc="http://schemas.microsoft.com/office/word/2010/wordprocessingCanvas" xmlns:cx="http://schemas.microsoft.com/office/drawing/2014/chartex" xmlns:cx1="http://schemas.microsoft.com/office/drawing/2015/9/8/chartex" xmlns:cx2="http://schemas.microsoft.com/office/drawing/2015/10/21/chartex" xmlns:cx3="http://schemas.microsoft.com/office/drawing/2016/5/9/chartex" xmlns:cx4="http://schemas.microsoft.com/office/drawing/2016/5/10/chartex" xmlns:cx5="http://schemas.microsoft.com/office/drawing/2016/5/11/chartex" xmlns:cx6="http://schemas.microsoft.com/office/drawing/2016/5/12/chartex" xmlns:cx7="http://schemas.microsoft.com/office/drawing/2016/5/13/chartex" xmlns:cx8="http://schemas.microsoft.com/office/drawing/2016/5/14/chartex" xmlns:mc="http://schemas.openxmlformats.org/markup-compatibility/2006" xmlns:aink="http://schemas.microsoft.com/office/drawing/2016/ink" xmlns:am3d="http://schemas.microsoft.com/office/drawing/2017/model3d" xmlns:o="urn:schemas-microsoft-com:office:office" xmlns:r="http://schemas.openxmlformats.org/officeDocument/2006/relationships" xmlns:m="http://schemas.openxmlformats.org/officeDocument/2006/math" xmlns:v="urn:schemas-microsoft-com:vml" xmlns:wp14="http://schemas.microsoft.com/office/word/2010/wordprocessingDrawing" xmlns:wp="http://schemas.openxmlformats.org/drawingml/2006/wordprocessingDrawing" xmlns:w10="urn:schemas-microsoft-com:office:word" xmlns:w="http://schemas.openxmlformats.org/wordprocessingml/2006/main" xmlns:w14="http://schemas.microsoft.com/office/word/2010/wordml" xmlns:w15="http://schemas.microsoft.com/office/word/2012/wordml" xmlns:w16cex="http://schemas.microsoft.com/office/word/2018/wordml/cex" xmlns:w16cid="http://schemas.microsoft.com/office/word/2016/wordml/cid" xmlns:w16="http://schemas.microsoft.com/office/word/2018/wordml" xmlns:w16se="http://schemas.microsoft.com/office/word/2015/wordml/symex" xmlns:wpg="http://schemas.microsoft.com/office/word/2010/wordprocessingGroup" xmlns:wpi="http://schemas.microsoft.com/office/word/2010/wordprocessingInk" xmlns:wne="http://schemas.microsoft.com/office/word/2006/wordml" xmlns:wps="http://schemas.microsoft.com/office/word/2010/wordprocessingShape" mc:Ignorable="w14 w15 w16se w16cid w16 w16cex wp14">
   <w:background w:color="FFFFFF" w:themeColor="background1"/>
   <w:body>
     <w:p>
@@ -267,21 +267,21 @@
         <w:rPr>
           <w:lang w:val="en-US"/>
         </w:rPr>
-        <w:t xml:space="preserve"> it’s not the NPC himself that’s the source of conflict, but </w:t>
+        <w:t xml:space="preserve"> </w:t>
       </w:r>
       <w:proofErr w:type="gramStart"/>
       <w:r>
         <w:rPr>
           <w:lang w:val="en-US"/>
         </w:rPr>
-        <w:t>actually his</w:t>
+        <w:t>it’s</w:t>
       </w:r>
       <w:proofErr w:type="gramEnd"/>
       <w:r>
         <w:rPr>
           <w:lang w:val="en-US"/>
         </w:rPr>
-        <w:t xml:space="preserve"> reason to not want to help. For example, if the PCs want to enter a building whose door is guarded, </w:t>
+        <w:t xml:space="preserve"> not the NPC himself that’s the source of conflict, but actually his reason to not want to help. For example, if the PCs want to enter a building whose door is guarded, </w:t>
       </w:r>
       <w:r>
         <w:rPr>
@@ -1323,7 +1323,14 @@
           <w:color w:val="FF0000"/>
           <w:lang w:val="en-US"/>
         </w:rPr>
-        <w:t xml:space="preserve"> </w:t>
+        <w:t xml:space="preserve"> &lt;</w:t>
+      </w:r>
+      <w:r>
+        <w:rPr>
+          <w:color w:val="FF0000"/>
+          <w:lang w:val="en-US"/>
+        </w:rPr>
+        <w:t xml:space="preserve">(there will </w:t>
       </w:r>
       <w:proofErr w:type="gramStart"/>
       <w:r>
@@ -1331,22 +1338,15 @@
           <w:color w:val="FF0000"/>
           <w:lang w:val="en-US"/>
         </w:rPr>
-        <w:t>&lt;</w:t>
-      </w:r>
+        <w:t>be,</w:t>
+      </w:r>
+      <w:proofErr w:type="gramEnd"/>
       <w:r>
         <w:rPr>
           <w:color w:val="FF0000"/>
           <w:lang w:val="en-US"/>
         </w:rPr>
-        <w:t>(</w:t>
-      </w:r>
-      <w:proofErr w:type="gramEnd"/>
-      <w:r>
-        <w:rPr>
-          <w:color w:val="FF0000"/>
-          <w:lang w:val="en-US"/>
-        </w:rPr>
-        <w:t>there will be, work in progress)</w:t>
+        <w:t xml:space="preserve"> work in progress)</w:t>
       </w:r>
       <w:r>
         <w:rPr>
@@ -1720,7 +1720,23 @@
           <w:color w:val="808080" w:themeColor="background1" w:themeShade="80"/>
           <w:lang w:val="en-US"/>
         </w:rPr>
-        <w:t>“I’m makin’ it my business. Got a problem with that?”</w:t>
+        <w:t xml:space="preserve">“I’m </w:t>
+      </w:r>
+      <w:proofErr w:type="spellStart"/>
+      <w:r>
+        <w:rPr>
+          <w:color w:val="808080" w:themeColor="background1" w:themeShade="80"/>
+          <w:lang w:val="en-US"/>
+        </w:rPr>
+        <w:t>makin</w:t>
+      </w:r>
+      <w:proofErr w:type="spellEnd"/>
+      <w:r>
+        <w:rPr>
+          <w:color w:val="808080" w:themeColor="background1" w:themeShade="80"/>
+          <w:lang w:val="en-US"/>
+        </w:rPr>
+        <w:t>’ it my business. Got a problem with that?”</w:t>
       </w:r>
     </w:p>
     <w:p>
@@ -1995,7 +2011,7 @@
     </w:p>
     <w:p>
       <w:pPr>
-        <w:pStyle w:val="Subtitle"/>
+        <w:pStyle w:val="Title"/>
         <w:rPr>
           <w:lang w:val="en-US"/>
         </w:rPr>
@@ -2029,7 +2045,7 @@
     </w:p>
     <w:p>
       <w:pPr>
-        <w:pStyle w:val="Heading3"/>
+        <w:pStyle w:val="Subtitle"/>
         <w:rPr>
           <w:lang w:val="en-US"/>
         </w:rPr>
@@ -2767,22 +2783,1070 @@
         <w:rPr>
           <w:lang w:val="en-US"/>
         </w:rPr>
-        <w:t>In case of favourable conditions for the PCs (good first impression, good reputation, the NPC has lots of free time etc.), roll 3d6 and pick the highest two. In the opposite case (PCs have bad reputation, NPC doesn’t like them due to prejudice, is busy etc.), roll 3d6 and pick the lowest two.</w:t>
-      </w:r>
-      <w:bookmarkStart w:id="0" w:name="_GoBack"/>
-      <w:bookmarkEnd w:id="0"/>
-    </w:p>
-    <w:p>
-      <w:pPr>
-        <w:rPr>
-          <w:lang w:val="en-US"/>
-        </w:rPr>
-      </w:pPr>
-      <w:r>
-        <w:rPr>
-          <w:lang w:val="en-US"/>
-        </w:rPr>
-        <w:t>Flow:</w:t>
+        <w:t xml:space="preserve">In case of </w:t>
+      </w:r>
+      <w:proofErr w:type="spellStart"/>
+      <w:r>
+        <w:rPr>
+          <w:lang w:val="en-US"/>
+        </w:rPr>
+        <w:t>favourable</w:t>
+      </w:r>
+      <w:proofErr w:type="spellEnd"/>
+      <w:r>
+        <w:rPr>
+          <w:lang w:val="en-US"/>
+        </w:rPr>
+        <w:t xml:space="preserve"> conditions for the PCs (good first impression, good reputation, the NPC has lots of free time etc.), roll 3d6 and pick the highest two. In the opposite case (PCs have bad reputation, NPC doesn’t like them due to prejudice, is busy etc.), roll 3d6 and pick the lowest two.</w:t>
+      </w:r>
+    </w:p>
+    <w:p>
+      <w:pPr>
+        <w:pStyle w:val="Subtitle"/>
+        <w:rPr>
+          <w:lang w:val="en-US"/>
+        </w:rPr>
+      </w:pPr>
+      <w:r>
+        <w:rPr>
+          <w:lang w:val="en-US"/>
+        </w:rPr>
+        <w:br w:type="column"/>
+      </w:r>
+      <w:r>
+        <w:rPr>
+          <w:lang w:val="en-US"/>
+        </w:rPr>
+        <w:t>Main phase</w:t>
+      </w:r>
+      <w:r>
+        <w:rPr>
+          <w:lang w:val="en-US"/>
+        </w:rPr>
+        <w:t>:</w:t>
+      </w:r>
+    </w:p>
+    <w:p>
+      <w:pPr>
+        <w:jc w:val="both"/>
+        <w:rPr>
+          <w:lang w:val="en-US"/>
+        </w:rPr>
+      </w:pPr>
+      <w:r>
+        <w:rPr>
+          <w:lang w:val="en-US"/>
+        </w:rPr>
+        <w:t xml:space="preserve">This phase of the encounter begins as soon as the GM finishes setup. It is where the PCs and NPCs </w:t>
+      </w:r>
+      <w:proofErr w:type="gramStart"/>
+      <w:r>
+        <w:rPr>
+          <w:lang w:val="en-US"/>
+        </w:rPr>
+        <w:t>actually talk</w:t>
+      </w:r>
+      <w:proofErr w:type="gramEnd"/>
+      <w:r>
+        <w:rPr>
+          <w:lang w:val="en-US"/>
+        </w:rPr>
+        <w:t xml:space="preserve"> to each other.</w:t>
+      </w:r>
+    </w:p>
+    <w:p>
+      <w:pPr>
+        <w:jc w:val="both"/>
+        <w:rPr>
+          <w:lang w:val="en-US"/>
+        </w:rPr>
+      </w:pPr>
+      <w:r>
+        <w:rPr>
+          <w:lang w:val="en-US"/>
+        </w:rPr>
+        <w:t xml:space="preserve">As stated earlier, the conversation is </w:t>
+      </w:r>
+      <w:proofErr w:type="gramStart"/>
+      <w:r>
+        <w:rPr>
+          <w:lang w:val="en-US"/>
+        </w:rPr>
+        <w:t>freeform</w:t>
+      </w:r>
+      <w:proofErr w:type="gramEnd"/>
+      <w:r>
+        <w:rPr>
+          <w:lang w:val="en-US"/>
+        </w:rPr>
+        <w:t xml:space="preserve"> and the players should go with whatever feels natural.</w:t>
+      </w:r>
+    </w:p>
+    <w:p>
+      <w:pPr>
+        <w:spacing w:after="80"/>
+        <w:jc w:val="both"/>
+        <w:rPr>
+          <w:lang w:val="en-US"/>
+        </w:rPr>
+      </w:pPr>
+      <w:r>
+        <w:rPr>
+          <w:lang w:val="en-US"/>
+        </w:rPr>
+        <w:t>However, once a PC says something which addresses one of the NPCs’ Objections, appeals to an Incentive or creates a new one, the GM can interrupt the conversation and call for a Skill Test. Remember, this can happen after a series of exchanges between the PC and NPCs, but it is required that, after that series, the PC’s intent and approach are clear.</w:t>
+      </w:r>
+      <w:r>
+        <w:rPr>
+          <w:lang w:val="en-US"/>
+        </w:rPr>
+        <w:t xml:space="preserve"> There are a few more (hopefully obvious) limitations here:</w:t>
+      </w:r>
+    </w:p>
+    <w:p>
+      <w:pPr>
+        <w:pStyle w:val="ListParagraph"/>
+        <w:numPr>
+          <w:ilvl w:val="0"/>
+          <w:numId w:val="4"/>
+        </w:numPr>
+        <w:spacing w:after="80"/>
+        <w:ind w:left="426" w:hanging="284"/>
+        <w:contextualSpacing w:val="0"/>
+        <w:jc w:val="both"/>
+        <w:rPr>
+          <w:lang w:val="en-US"/>
+        </w:rPr>
+      </w:pPr>
+      <w:r>
+        <w:rPr>
+          <w:lang w:val="en-US"/>
+        </w:rPr>
+        <w:t>What the PC states must be relevant for the subject matter being discussed.</w:t>
+      </w:r>
+      <w:r>
+        <w:rPr>
+          <w:lang w:val="en-US"/>
+        </w:rPr>
+        <w:t xml:space="preserve"> That water is wet is technically </w:t>
+      </w:r>
+      <w:proofErr w:type="gramStart"/>
+      <w:r>
+        <w:rPr>
+          <w:lang w:val="en-US"/>
+        </w:rPr>
+        <w:t>true, but</w:t>
+      </w:r>
+      <w:proofErr w:type="gramEnd"/>
+      <w:r>
+        <w:rPr>
+          <w:lang w:val="en-US"/>
+        </w:rPr>
+        <w:t xml:space="preserve"> doesn’t help the discussion if you’re asking the king of a </w:t>
+      </w:r>
+      <w:proofErr w:type="spellStart"/>
+      <w:r>
+        <w:rPr>
+          <w:lang w:val="en-US"/>
+        </w:rPr>
+        <w:t>neighbouring</w:t>
+      </w:r>
+      <w:proofErr w:type="spellEnd"/>
+      <w:r>
+        <w:rPr>
+          <w:lang w:val="en-US"/>
+        </w:rPr>
+        <w:t xml:space="preserve"> realm to reinforce your army.</w:t>
+      </w:r>
+    </w:p>
+    <w:p>
+      <w:pPr>
+        <w:pStyle w:val="ListParagraph"/>
+        <w:numPr>
+          <w:ilvl w:val="0"/>
+          <w:numId w:val="4"/>
+        </w:numPr>
+        <w:ind w:left="426" w:hanging="284"/>
+        <w:jc w:val="both"/>
+        <w:rPr>
+          <w:lang w:val="en-US"/>
+        </w:rPr>
+      </w:pPr>
+      <w:r>
+        <w:rPr>
+          <w:lang w:val="en-US"/>
+        </w:rPr>
+        <w:t xml:space="preserve">A single method of dealing with an Objection or appealing to an Incentive is valid for one try, no matter if the Skill Test that follows it succeeds or not. You cannot simply rephrase what </w:t>
+      </w:r>
+      <w:proofErr w:type="gramStart"/>
+      <w:r>
+        <w:rPr>
+          <w:lang w:val="en-US"/>
+        </w:rPr>
+        <w:t>you’ve</w:t>
+      </w:r>
+      <w:proofErr w:type="gramEnd"/>
+      <w:r>
+        <w:rPr>
+          <w:lang w:val="en-US"/>
+        </w:rPr>
+        <w:t xml:space="preserve"> already told the NPC and have another go. Respect the “Let it Ride” rule.</w:t>
+      </w:r>
+    </w:p>
+    <w:p>
+      <w:pPr>
+        <w:ind w:left="426"/>
+        <w:jc w:val="both"/>
+        <w:rPr>
+          <w:color w:val="F79646" w:themeColor="accent6"/>
+          <w:lang w:val="en-US"/>
+        </w:rPr>
+      </w:pPr>
+      <w:r>
+        <w:rPr>
+          <w:b/>
+          <w:bCs/>
+          <w:color w:val="F79646" w:themeColor="accent6"/>
+          <w:lang w:val="en-US"/>
+        </w:rPr>
+        <w:t>Player 1:</w:t>
+      </w:r>
+      <w:r>
+        <w:rPr>
+          <w:color w:val="F79646" w:themeColor="accent6"/>
+          <w:lang w:val="en-US"/>
+        </w:rPr>
+        <w:t xml:space="preserve"> “Look, the orcs are amassing huge numbers. </w:t>
+      </w:r>
+      <w:proofErr w:type="gramStart"/>
+      <w:r>
+        <w:rPr>
+          <w:color w:val="F79646" w:themeColor="accent6"/>
+          <w:lang w:val="en-US"/>
+        </w:rPr>
+        <w:t>We’ve</w:t>
+      </w:r>
+      <w:proofErr w:type="gramEnd"/>
+      <w:r>
+        <w:rPr>
+          <w:color w:val="F79646" w:themeColor="accent6"/>
+          <w:lang w:val="en-US"/>
+        </w:rPr>
+        <w:t xml:space="preserve"> seen them. And once they roll over </w:t>
+      </w:r>
+      <w:proofErr w:type="spellStart"/>
+      <w:r>
+        <w:rPr>
+          <w:color w:val="F79646" w:themeColor="accent6"/>
+          <w:lang w:val="en-US"/>
+        </w:rPr>
+        <w:t>Dongor</w:t>
+      </w:r>
+      <w:proofErr w:type="spellEnd"/>
+      <w:r>
+        <w:rPr>
+          <w:color w:val="F79646" w:themeColor="accent6"/>
+          <w:lang w:val="en-US"/>
+        </w:rPr>
+        <w:t xml:space="preserve">, they will destroy </w:t>
+      </w:r>
+      <w:proofErr w:type="spellStart"/>
+      <w:r>
+        <w:rPr>
+          <w:color w:val="F79646" w:themeColor="accent6"/>
+          <w:lang w:val="en-US"/>
+        </w:rPr>
+        <w:t>Norahn</w:t>
+      </w:r>
+      <w:proofErr w:type="spellEnd"/>
+      <w:r>
+        <w:rPr>
+          <w:color w:val="F79646" w:themeColor="accent6"/>
+          <w:lang w:val="en-US"/>
+        </w:rPr>
+        <w:t>.”</w:t>
+      </w:r>
+    </w:p>
+    <w:p>
+      <w:pPr>
+        <w:ind w:left="426"/>
+        <w:jc w:val="both"/>
+        <w:rPr>
+          <w:color w:val="F79646" w:themeColor="accent6"/>
+          <w:lang w:val="en-US"/>
+        </w:rPr>
+      </w:pPr>
+      <w:r>
+        <w:rPr>
+          <w:b/>
+          <w:bCs/>
+          <w:color w:val="F79646" w:themeColor="accent6"/>
+          <w:lang w:val="en-US"/>
+        </w:rPr>
+        <w:t>GM:</w:t>
+      </w:r>
+      <w:r>
+        <w:rPr>
+          <w:color w:val="F79646" w:themeColor="accent6"/>
+          <w:lang w:val="en-US"/>
+        </w:rPr>
+        <w:t xml:space="preserve"> “Hm… Perhaps there is some truth to what you say. But still…” (Objection down to -1)</w:t>
+      </w:r>
+    </w:p>
+    <w:p>
+      <w:pPr>
+        <w:ind w:left="426"/>
+        <w:jc w:val="both"/>
+        <w:rPr>
+          <w:color w:val="F79646" w:themeColor="accent6"/>
+          <w:lang w:val="en-US"/>
+        </w:rPr>
+      </w:pPr>
+      <w:r>
+        <w:rPr>
+          <w:b/>
+          <w:bCs/>
+          <w:color w:val="F79646" w:themeColor="accent6"/>
+          <w:lang w:val="en-US"/>
+        </w:rPr>
+        <w:t>Player 2:</w:t>
+      </w:r>
+      <w:r>
+        <w:rPr>
+          <w:color w:val="F79646" w:themeColor="accent6"/>
+          <w:lang w:val="en-US"/>
+        </w:rPr>
+        <w:t xml:space="preserve"> “Yes! The orc’s numbers are massive! If you </w:t>
+      </w:r>
+      <w:proofErr w:type="gramStart"/>
+      <w:r>
+        <w:rPr>
+          <w:color w:val="F79646" w:themeColor="accent6"/>
+          <w:lang w:val="en-US"/>
+        </w:rPr>
+        <w:t>don’t</w:t>
+      </w:r>
+      <w:proofErr w:type="gramEnd"/>
+      <w:r>
+        <w:rPr>
+          <w:color w:val="F79646" w:themeColor="accent6"/>
+          <w:lang w:val="en-US"/>
+        </w:rPr>
+        <w:t xml:space="preserve"> help us, your kingdom will surely be swept away!”</w:t>
+      </w:r>
+    </w:p>
+    <w:p>
+      <w:pPr>
+        <w:ind w:left="426"/>
+        <w:jc w:val="both"/>
+        <w:rPr>
+          <w:color w:val="F79646" w:themeColor="accent6"/>
+          <w:lang w:val="en-US"/>
+        </w:rPr>
+      </w:pPr>
+      <w:r>
+        <w:rPr>
+          <w:b/>
+          <w:bCs/>
+          <w:color w:val="F79646" w:themeColor="accent6"/>
+          <w:lang w:val="en-US"/>
+        </w:rPr>
+        <w:t xml:space="preserve">GM: </w:t>
+      </w:r>
+      <w:r>
+        <w:rPr>
+          <w:color w:val="F79646" w:themeColor="accent6"/>
+          <w:lang w:val="en-US"/>
+        </w:rPr>
+        <w:t>“Mm. Your ally said as much. But I’m still not convinced.”</w:t>
+      </w:r>
+    </w:p>
+    <w:p>
+      <w:pPr>
+        <w:ind w:left="426"/>
+        <w:jc w:val="both"/>
+        <w:rPr>
+          <w:color w:val="F79646" w:themeColor="accent6"/>
+          <w:lang w:val="en-US"/>
+        </w:rPr>
+      </w:pPr>
+      <w:r>
+        <w:rPr>
+          <w:color w:val="F79646" w:themeColor="accent6"/>
+          <w:lang w:val="en-US"/>
+        </w:rPr>
+        <w:t xml:space="preserve">The second player just rephrased what the first player said. The King has already heard that argument, and </w:t>
+      </w:r>
+      <w:proofErr w:type="gramStart"/>
+      <w:r>
+        <w:rPr>
+          <w:color w:val="F79646" w:themeColor="accent6"/>
+          <w:lang w:val="en-US"/>
+        </w:rPr>
+        <w:t>still remains</w:t>
+      </w:r>
+      <w:proofErr w:type="gramEnd"/>
+      <w:r>
+        <w:rPr>
+          <w:color w:val="F79646" w:themeColor="accent6"/>
+          <w:lang w:val="en-US"/>
+        </w:rPr>
+        <w:t xml:space="preserve"> unconvinced. The Objection score stays where it is.</w:t>
+      </w:r>
+    </w:p>
+    <w:p>
+      <w:pPr>
+        <w:ind w:left="426"/>
+        <w:jc w:val="both"/>
+        <w:rPr>
+          <w:color w:val="F79646" w:themeColor="accent6"/>
+          <w:lang w:val="en-US"/>
+        </w:rPr>
+      </w:pPr>
+      <w:r>
+        <w:rPr>
+          <w:b/>
+          <w:bCs/>
+          <w:color w:val="F79646" w:themeColor="accent6"/>
+          <w:lang w:val="en-US"/>
+        </w:rPr>
+        <w:t xml:space="preserve">Player 3: </w:t>
+      </w:r>
+      <w:r>
+        <w:rPr>
+          <w:color w:val="F79646" w:themeColor="accent6"/>
+          <w:lang w:val="en-US"/>
+        </w:rPr>
+        <w:t xml:space="preserve">“The </w:t>
+      </w:r>
+      <w:proofErr w:type="gramStart"/>
+      <w:r>
+        <w:rPr>
+          <w:color w:val="F79646" w:themeColor="accent6"/>
+          <w:lang w:val="en-US"/>
+        </w:rPr>
+        <w:t>orc’s</w:t>
+      </w:r>
+      <w:proofErr w:type="gramEnd"/>
+      <w:r>
+        <w:rPr>
+          <w:color w:val="F79646" w:themeColor="accent6"/>
+          <w:lang w:val="en-US"/>
+        </w:rPr>
+        <w:t xml:space="preserve"> don’t just have numbers, my liege. They have strong leadership as well. </w:t>
+      </w:r>
+      <w:proofErr w:type="spellStart"/>
+      <w:r>
+        <w:rPr>
+          <w:color w:val="F79646" w:themeColor="accent6"/>
+          <w:lang w:val="en-US"/>
+        </w:rPr>
+        <w:t>Bhargar</w:t>
+      </w:r>
+      <w:proofErr w:type="spellEnd"/>
+      <w:r>
+        <w:rPr>
+          <w:color w:val="F79646" w:themeColor="accent6"/>
+          <w:lang w:val="en-US"/>
+        </w:rPr>
+        <w:t xml:space="preserve"> the Despoiler leads them, and he has pledged to wipe away the kingdoms of Man.”</w:t>
+      </w:r>
+    </w:p>
+    <w:p>
+      <w:pPr>
+        <w:jc w:val="both"/>
+        <w:rPr>
+          <w:color w:val="F79646" w:themeColor="accent6"/>
+          <w:lang w:val="en-US"/>
+        </w:rPr>
+      </w:pPr>
+      <w:r>
+        <w:rPr>
+          <w:color w:val="F79646" w:themeColor="accent6"/>
+          <w:lang w:val="en-US"/>
+        </w:rPr>
+        <w:lastRenderedPageBreak/>
+        <w:t xml:space="preserve">Here, the players have introduced a new reason why the </w:t>
+      </w:r>
+      <w:proofErr w:type="gramStart"/>
+      <w:r>
+        <w:rPr>
+          <w:color w:val="F79646" w:themeColor="accent6"/>
+          <w:lang w:val="en-US"/>
+        </w:rPr>
+        <w:t>orc’s</w:t>
+      </w:r>
+      <w:proofErr w:type="gramEnd"/>
+      <w:r>
+        <w:rPr>
+          <w:color w:val="F79646" w:themeColor="accent6"/>
+          <w:lang w:val="en-US"/>
+        </w:rPr>
+        <w:t xml:space="preserve"> should be taken seriously, not just re-iterated an earlier point. The Objection score therefore drops again.</w:t>
+      </w:r>
+    </w:p>
+    <w:p>
+      <w:pPr>
+        <w:spacing w:after="80"/>
+        <w:jc w:val="both"/>
+        <w:rPr>
+          <w:lang w:val="en-US"/>
+        </w:rPr>
+      </w:pPr>
+      <w:r>
+        <w:rPr>
+          <w:lang w:val="en-US"/>
+        </w:rPr>
+        <w:t>Once all the conditions are met, the player may roll an Opposed Skill Test against the NPC.</w:t>
+      </w:r>
+      <w:r>
+        <w:rPr>
+          <w:lang w:val="en-US"/>
+        </w:rPr>
+        <w:t xml:space="preserve"> There are multiple Skills to choose from, so use these guidelines to determine which one is most appropriate:</w:t>
+      </w:r>
+    </w:p>
+    <w:p>
+      <w:pPr>
+        <w:pStyle w:val="ListParagraph"/>
+        <w:numPr>
+          <w:ilvl w:val="0"/>
+          <w:numId w:val="5"/>
+        </w:numPr>
+        <w:spacing w:after="80"/>
+        <w:ind w:left="426" w:hanging="284"/>
+        <w:contextualSpacing w:val="0"/>
+        <w:jc w:val="both"/>
+        <w:rPr>
+          <w:lang w:val="en-US"/>
+        </w:rPr>
+      </w:pPr>
+      <w:r>
+        <w:rPr>
+          <w:lang w:val="en-US"/>
+        </w:rPr>
+        <w:t>To exert a dominating, commanding presence, negotiate from a position of power</w:t>
+      </w:r>
+      <w:r>
+        <w:rPr>
+          <w:lang w:val="en-US"/>
+        </w:rPr>
+        <w:t>,</w:t>
+      </w:r>
+      <w:r>
+        <w:rPr>
+          <w:lang w:val="en-US"/>
+        </w:rPr>
+        <w:t xml:space="preserve"> </w:t>
+      </w:r>
+      <w:r>
+        <w:rPr>
+          <w:lang w:val="en-US"/>
+        </w:rPr>
+        <w:t>threaten</w:t>
+      </w:r>
+      <w:r>
+        <w:rPr>
+          <w:lang w:val="en-US"/>
+        </w:rPr>
+        <w:t xml:space="preserve">, </w:t>
+      </w:r>
+      <w:proofErr w:type="gramStart"/>
+      <w:r>
+        <w:rPr>
+          <w:lang w:val="en-US"/>
+        </w:rPr>
+        <w:t>coerce</w:t>
+      </w:r>
+      <w:proofErr w:type="gramEnd"/>
+      <w:r>
+        <w:rPr>
+          <w:lang w:val="en-US"/>
+        </w:rPr>
+        <w:t xml:space="preserve"> </w:t>
+      </w:r>
+      <w:r>
+        <w:rPr>
+          <w:lang w:val="en-US"/>
+        </w:rPr>
+        <w:t xml:space="preserve">or intimidate, test </w:t>
+      </w:r>
+      <w:r>
+        <w:rPr>
+          <w:b/>
+          <w:bCs/>
+          <w:lang w:val="en-US"/>
+        </w:rPr>
+        <w:t>Command</w:t>
+      </w:r>
+      <w:r>
+        <w:rPr>
+          <w:lang w:val="en-US"/>
+        </w:rPr>
+        <w:t>.</w:t>
+      </w:r>
+    </w:p>
+    <w:p>
+      <w:pPr>
+        <w:pStyle w:val="ListParagraph"/>
+        <w:numPr>
+          <w:ilvl w:val="0"/>
+          <w:numId w:val="5"/>
+        </w:numPr>
+        <w:spacing w:after="80"/>
+        <w:ind w:left="426" w:hanging="284"/>
+        <w:contextualSpacing w:val="0"/>
+        <w:jc w:val="both"/>
+        <w:rPr>
+          <w:lang w:val="en-US"/>
+        </w:rPr>
+      </w:pPr>
+      <w:r>
+        <w:rPr>
+          <w:lang w:val="en-US"/>
+        </w:rPr>
+        <w:t xml:space="preserve">To socialize and connect with others, </w:t>
+      </w:r>
+      <w:r>
+        <w:rPr>
+          <w:lang w:val="en-US"/>
+        </w:rPr>
+        <w:t xml:space="preserve">test </w:t>
+      </w:r>
+      <w:r>
+        <w:rPr>
+          <w:b/>
+          <w:bCs/>
+          <w:lang w:val="en-US"/>
+        </w:rPr>
+        <w:t>Consort</w:t>
+      </w:r>
+      <w:r>
+        <w:rPr>
+          <w:lang w:val="en-US"/>
+        </w:rPr>
+        <w:t xml:space="preserve">. When consorting, </w:t>
+      </w:r>
+      <w:proofErr w:type="gramStart"/>
+      <w:r>
+        <w:rPr>
+          <w:lang w:val="en-US"/>
+        </w:rPr>
+        <w:t>you’re</w:t>
+      </w:r>
+      <w:proofErr w:type="gramEnd"/>
+      <w:r>
+        <w:rPr>
+          <w:lang w:val="en-US"/>
+        </w:rPr>
+        <w:t xml:space="preserve"> getting to know people,</w:t>
+      </w:r>
+      <w:r>
+        <w:rPr>
+          <w:lang w:val="en-US"/>
+        </w:rPr>
+        <w:t xml:space="preserve"> trying to get on their good side,</w:t>
+      </w:r>
+      <w:r>
+        <w:rPr>
+          <w:lang w:val="en-US"/>
+        </w:rPr>
+        <w:t xml:space="preserve"> and leveraging social and emotional ties.</w:t>
+      </w:r>
+    </w:p>
+    <w:p>
+      <w:pPr>
+        <w:pStyle w:val="ListParagraph"/>
+        <w:numPr>
+          <w:ilvl w:val="0"/>
+          <w:numId w:val="5"/>
+        </w:numPr>
+        <w:ind w:left="426" w:hanging="284"/>
+        <w:jc w:val="both"/>
+        <w:rPr>
+          <w:lang w:val="en-US"/>
+        </w:rPr>
+      </w:pPr>
+      <w:r>
+        <w:rPr>
+          <w:lang w:val="en-US"/>
+        </w:rPr>
+        <w:t xml:space="preserve">To argue, negotiate, manipulate, or downright charm and seduce someone, test </w:t>
+      </w:r>
+      <w:r>
+        <w:rPr>
+          <w:b/>
+          <w:bCs/>
+          <w:lang w:val="en-US"/>
+        </w:rPr>
+        <w:t>Sway</w:t>
+      </w:r>
+      <w:r>
+        <w:rPr>
+          <w:lang w:val="en-US"/>
+        </w:rPr>
+        <w:t>.</w:t>
+      </w:r>
+      <w:r>
+        <w:rPr>
+          <w:lang w:val="en-US"/>
+        </w:rPr>
+        <w:t xml:space="preserve"> </w:t>
+      </w:r>
+      <w:r>
+        <w:rPr>
+          <w:lang w:val="en-US"/>
+        </w:rPr>
+        <w:t xml:space="preserve">When Swaying, </w:t>
+      </w:r>
+      <w:proofErr w:type="gramStart"/>
+      <w:r>
+        <w:rPr>
+          <w:lang w:val="en-US"/>
+        </w:rPr>
+        <w:t>you’re</w:t>
+      </w:r>
+      <w:proofErr w:type="gramEnd"/>
+      <w:r>
+        <w:rPr>
+          <w:lang w:val="en-US"/>
+        </w:rPr>
+        <w:t xml:space="preserve"> trying to win someone over, influence them, basically buy (literally or not) their cooperation.</w:t>
+      </w:r>
+    </w:p>
+    <w:p>
+      <w:pPr>
+        <w:jc w:val="both"/>
+        <w:rPr>
+          <w:lang w:val="en-US"/>
+        </w:rPr>
+      </w:pPr>
+      <w:r>
+        <w:rPr>
+          <w:lang w:val="en-US"/>
+        </w:rPr>
+        <w:t>The NPC defends with Willpower, following the usual rules for Opposed Skill Tests.</w:t>
+      </w:r>
+    </w:p>
+    <w:p>
+      <w:pPr>
+        <w:jc w:val="both"/>
+        <w:rPr>
+          <w:lang w:val="en-US"/>
+        </w:rPr>
+      </w:pPr>
+      <w:r>
+        <w:rPr>
+          <w:lang w:val="en-US"/>
+        </w:rPr>
+        <w:t xml:space="preserve">If the PC wins, it means they managed to get the NPC to agree, at least to this one point. Increase the relevant Objection or Incentive by 1 (remember, since Objections are represented by negative numbers, this means that its absolute value goes down by 1). In case of a critical success on the PC’s end, </w:t>
+      </w:r>
+      <w:proofErr w:type="gramStart"/>
+      <w:r>
+        <w:rPr>
+          <w:lang w:val="en-US"/>
+        </w:rPr>
+        <w:t>and also</w:t>
+      </w:r>
+      <w:proofErr w:type="gramEnd"/>
+      <w:r>
+        <w:rPr>
+          <w:lang w:val="en-US"/>
+        </w:rPr>
+        <w:t xml:space="preserve"> in other cases where the GM deems appropriate, the increase may be more than 1 point.</w:t>
+      </w:r>
+    </w:p>
+    <w:p>
+      <w:pPr>
+        <w:jc w:val="both"/>
+        <w:rPr>
+          <w:lang w:val="en-US"/>
+        </w:rPr>
+      </w:pPr>
+      <w:r>
+        <w:rPr>
+          <w:lang w:val="en-US"/>
+        </w:rPr>
+        <w:t>However, if the NPC wins, he remains unconvinced in the PC’s story. No changes to Objections and Incentives happen, and his Patience drops by 1.</w:t>
+      </w:r>
+    </w:p>
+    <w:p>
+      <w:pPr>
+        <w:pStyle w:val="Heading3"/>
+        <w:rPr>
+          <w:lang w:val="en-US"/>
+        </w:rPr>
+      </w:pPr>
+      <w:r>
+        <w:rPr>
+          <w:lang w:val="en-US"/>
+        </w:rPr>
+        <w:t>Narrating Results of the Tests:</w:t>
+      </w:r>
+    </w:p>
+    <w:p>
+      <w:pPr>
+        <w:rPr>
+          <w:color w:val="FF0000"/>
+          <w:lang w:val="en-US"/>
+        </w:rPr>
+      </w:pPr>
+      <w:r>
+        <w:rPr>
+          <w:color w:val="FF0000"/>
+          <w:lang w:val="en-US"/>
+        </w:rPr>
+        <w:t>&lt;STUB&gt;</w:t>
+      </w:r>
+    </w:p>
+    <w:p>
+      <w:pPr>
+        <w:pStyle w:val="Heading3"/>
+        <w:rPr>
+          <w:lang w:val="en-US"/>
+        </w:rPr>
+      </w:pPr>
+      <w:r>
+        <w:rPr>
+          <w:lang w:val="en-US"/>
+        </w:rPr>
+        <w:br w:type="column"/>
+      </w:r>
+      <w:r>
+        <w:rPr>
+          <w:lang w:val="en-US"/>
+        </w:rPr>
+        <w:t>Lying</w:t>
+      </w:r>
+      <w:r>
+        <w:rPr>
+          <w:lang w:val="en-US"/>
+        </w:rPr>
+        <w:t>:</w:t>
+      </w:r>
+    </w:p>
+    <w:p>
+      <w:pPr>
+        <w:jc w:val="both"/>
+        <w:rPr>
+          <w:lang w:val="en-US"/>
+        </w:rPr>
+      </w:pPr>
+      <w:proofErr w:type="gramStart"/>
+      <w:r>
+        <w:rPr>
+          <w:lang w:val="en-US"/>
+        </w:rPr>
+        <w:t>So</w:t>
+      </w:r>
+      <w:proofErr w:type="gramEnd"/>
+      <w:r>
+        <w:rPr>
+          <w:lang w:val="en-US"/>
+        </w:rPr>
+        <w:t xml:space="preserve"> it turns out people lie to each other, and pretty often, too. Especially when </w:t>
+      </w:r>
+      <w:proofErr w:type="gramStart"/>
+      <w:r>
+        <w:rPr>
+          <w:lang w:val="en-US"/>
+        </w:rPr>
+        <w:t>there’s</w:t>
+      </w:r>
+      <w:proofErr w:type="gramEnd"/>
+      <w:r>
+        <w:rPr>
+          <w:lang w:val="en-US"/>
+        </w:rPr>
+        <w:t xml:space="preserve"> something to be gained. In the game world, </w:t>
+      </w:r>
+      <w:proofErr w:type="gramStart"/>
+      <w:r>
+        <w:rPr>
+          <w:lang w:val="en-US"/>
+        </w:rPr>
+        <w:t>it’s</w:t>
+      </w:r>
+      <w:proofErr w:type="gramEnd"/>
+      <w:r>
+        <w:rPr>
+          <w:lang w:val="en-US"/>
+        </w:rPr>
+        <w:t xml:space="preserve"> no different.</w:t>
+      </w:r>
+    </w:p>
+    <w:p>
+      <w:pPr>
+        <w:jc w:val="both"/>
+        <w:rPr>
+          <w:lang w:val="en-US"/>
+        </w:rPr>
+      </w:pPr>
+      <w:r>
+        <w:rPr>
+          <w:lang w:val="en-US"/>
+        </w:rPr>
+        <w:t xml:space="preserve">Whenever a character is lying, he tests </w:t>
+      </w:r>
+      <w:r>
+        <w:rPr>
+          <w:lang w:val="en-US"/>
+        </w:rPr>
+        <w:t xml:space="preserve">the Deception skill opposed to Insight of the person </w:t>
+      </w:r>
+      <w:proofErr w:type="gramStart"/>
+      <w:r>
+        <w:rPr>
+          <w:lang w:val="en-US"/>
+        </w:rPr>
+        <w:t>he’s</w:t>
+      </w:r>
+      <w:proofErr w:type="gramEnd"/>
+      <w:r>
+        <w:rPr>
+          <w:lang w:val="en-US"/>
+        </w:rPr>
+        <w:t xml:space="preserve"> lying to. Depending on how believable the lie is, apply the following adjustments:</w:t>
+      </w:r>
+    </w:p>
+    <w:p>
+      <w:pPr>
+        <w:jc w:val="both"/>
+        <w:rPr>
+          <w:color w:val="FF0000"/>
+          <w:lang w:val="en-US"/>
+        </w:rPr>
+      </w:pPr>
+      <w:r>
+        <w:rPr>
+          <w:color w:val="FF0000"/>
+          <w:lang w:val="en-US"/>
+        </w:rPr>
+        <w:t>&lt;TODO&gt;</w:t>
+      </w:r>
+    </w:p>
+    <w:p>
+      <w:pPr>
+        <w:jc w:val="both"/>
+        <w:rPr>
+          <w:lang w:val="en-US"/>
+        </w:rPr>
+      </w:pPr>
+      <w:r>
+        <w:rPr>
+          <w:b/>
+          <w:bCs/>
+          <w:lang w:val="en-US"/>
+        </w:rPr>
+        <w:t>Special Rule:</w:t>
+      </w:r>
+      <w:r>
+        <w:rPr>
+          <w:lang w:val="en-US"/>
+        </w:rPr>
+        <w:t xml:space="preserve"> Insight tests made to detect falsehood are always rolled by the GM in secret and may never benefit from Effort or other effect which require player agency. </w:t>
+      </w:r>
+    </w:p>
+    <w:p>
+      <w:pPr>
+        <w:jc w:val="both"/>
+        <w:rPr>
+          <w:lang w:val="en-US"/>
+        </w:rPr>
+      </w:pPr>
+      <w:r>
+        <w:rPr>
+          <w:lang w:val="en-US"/>
+        </w:rPr>
+        <w:t>If a PC lied and succeeded, follow it up with another test depending on its implication - from the perspective of the NPC, who now believes the lie. After the second test, adjust Objections and Incentives if needed.</w:t>
+      </w:r>
+    </w:p>
+    <w:p>
+      <w:pPr>
+        <w:jc w:val="both"/>
+        <w:rPr>
+          <w:color w:val="808080" w:themeColor="background1" w:themeShade="80"/>
+          <w:lang w:val="en-US"/>
+        </w:rPr>
+      </w:pPr>
+      <w:r>
+        <w:rPr>
+          <w:color w:val="808080" w:themeColor="background1" w:themeShade="80"/>
+          <w:lang w:val="en-US"/>
+        </w:rPr>
+        <w:t xml:space="preserve">For example, the PC says: “We were sent by the king himself, and f you don’t let us in, you’re going to be in so much trouble!” If the Deception test is successful, it should be followed up by a Command check (for intimidation), and if that one succeeds, </w:t>
+      </w:r>
+      <w:proofErr w:type="gramStart"/>
+      <w:r>
+        <w:rPr>
+          <w:color w:val="808080" w:themeColor="background1" w:themeShade="80"/>
+          <w:lang w:val="en-US"/>
+        </w:rPr>
+        <w:t>it’s</w:t>
+      </w:r>
+      <w:proofErr w:type="gramEnd"/>
+      <w:r>
+        <w:rPr>
+          <w:color w:val="808080" w:themeColor="background1" w:themeShade="80"/>
+          <w:lang w:val="en-US"/>
+        </w:rPr>
+        <w:t xml:space="preserve"> going to result in a good dent in the NPC’s Objections.</w:t>
+      </w:r>
+    </w:p>
+    <w:p>
+      <w:pPr>
+        <w:jc w:val="both"/>
+        <w:rPr>
+          <w:lang w:val="en-US"/>
+        </w:rPr>
+      </w:pPr>
+      <w:r>
+        <w:rPr>
+          <w:lang w:val="en-US"/>
+        </w:rPr>
+        <w:t>If a PC is caught in a lie, …</w:t>
+      </w:r>
+    </w:p>
+    <w:p>
+      <w:pPr>
+        <w:pStyle w:val="ListParagraph"/>
+        <w:numPr>
+          <w:ilvl w:val="0"/>
+          <w:numId w:val="6"/>
+        </w:numPr>
+        <w:jc w:val="both"/>
+        <w:rPr>
+          <w:color w:val="FF0000"/>
+          <w:lang w:val="en-US"/>
+        </w:rPr>
+      </w:pPr>
+      <w:r>
+        <w:rPr>
+          <w:color w:val="FF0000"/>
+          <w:lang w:val="en-US"/>
+        </w:rPr>
+        <w:t>Insight vs Deflecting, Blocking</w:t>
+      </w:r>
+      <w:r>
+        <w:rPr>
+          <w:color w:val="FF0000"/>
+          <w:lang w:val="en-US"/>
+        </w:rPr>
+        <w:t>, Deception</w:t>
+      </w:r>
+    </w:p>
+    <w:p>
+      <w:pPr>
+        <w:pStyle w:val="Subtitle"/>
+        <w:rPr>
+          <w:lang w:val="en-US"/>
+        </w:rPr>
+      </w:pPr>
+      <w:r>
+        <w:rPr>
+          <w:lang w:val="en-US"/>
+        </w:rPr>
+        <w:t>End:</w:t>
       </w:r>
     </w:p>
     <w:p>
@@ -2800,7 +3864,7 @@
         <w:rPr>
           <w:lang w:val="en-US"/>
         </w:rPr>
-        <w:t>Talk</w:t>
+        <w:t>Success</w:t>
       </w:r>
     </w:p>
     <w:p>
@@ -2818,56 +3882,37 @@
         <w:rPr>
           <w:lang w:val="en-US"/>
         </w:rPr>
-        <w:t>Test</w:t>
-      </w:r>
-    </w:p>
-    <w:p>
-      <w:pPr>
-        <w:rPr>
-          <w:lang w:val="en-US"/>
-        </w:rPr>
-      </w:pPr>
-      <w:r>
-        <w:rPr>
-          <w:lang w:val="en-US"/>
-        </w:rPr>
-        <w:t>End:</w:t>
-      </w:r>
-    </w:p>
-    <w:p>
-      <w:pPr>
-        <w:pStyle w:val="ListParagraph"/>
-        <w:numPr>
-          <w:ilvl w:val="0"/>
-          <w:numId w:val="3"/>
-        </w:numPr>
-        <w:rPr>
-          <w:lang w:val="en-US"/>
-        </w:rPr>
-      </w:pPr>
-      <w:r>
-        <w:rPr>
-          <w:lang w:val="en-US"/>
-        </w:rPr>
-        <w:t>Success</w:t>
-      </w:r>
-    </w:p>
-    <w:p>
-      <w:pPr>
-        <w:pStyle w:val="ListParagraph"/>
-        <w:numPr>
-          <w:ilvl w:val="0"/>
-          <w:numId w:val="3"/>
-        </w:numPr>
-        <w:rPr>
-          <w:lang w:val="en-US"/>
-        </w:rPr>
-      </w:pPr>
-      <w:r>
-        <w:rPr>
-          <w:lang w:val="en-US"/>
-        </w:rPr>
         <w:t>Failure</w:t>
+      </w:r>
+    </w:p>
+    <w:p>
+      <w:pPr>
+        <w:jc w:val="both"/>
+        <w:rPr>
+          <w:color w:val="FF0000"/>
+          <w:lang w:val="en-US"/>
+        </w:rPr>
+      </w:pPr>
+      <w:r>
+        <w:rPr>
+          <w:color w:val="FF0000"/>
+          <w:lang w:val="en-US"/>
+        </w:rPr>
+        <w:t>&lt;MULTIPLE PCs OR NPCs AS ONE</w:t>
+      </w:r>
+      <w:r>
+        <w:rPr>
+          <w:color w:val="FF0000"/>
+          <w:lang w:val="en-US"/>
+        </w:rPr>
+        <w:t xml:space="preserve"> – USE RULES FOR AID</w:t>
+      </w:r>
+      <w:r>
+        <w:rPr>
+          <w:color w:val="FF0000"/>
+          <w:lang w:val="en-US"/>
+        </w:rPr>
+        <w:t>&gt;</w:t>
       </w:r>
     </w:p>
     <w:sectPr>
@@ -2891,7 +3936,7 @@
 </file>
 
 <file path=word/endnotes.xml><?xml version="1.0" encoding="utf-8"?>
-<w:endnotes xmlns:wpc="http://schemas.microsoft.com/office/word/2010/wordprocessingCanvas" xmlns:cx="http://schemas.microsoft.com/office/drawing/2014/chartex" xmlns:cx1="http://schemas.microsoft.com/office/drawing/2015/9/8/chartex" xmlns:cx2="http://schemas.microsoft.com/office/drawing/2015/10/21/chartex" xmlns:cx3="http://schemas.microsoft.com/office/drawing/2016/5/9/chartex" xmlns:cx4="http://schemas.microsoft.com/office/drawing/2016/5/10/chartex" xmlns:cx5="http://schemas.microsoft.com/office/drawing/2016/5/11/chartex" xmlns:cx6="http://schemas.microsoft.com/office/drawing/2016/5/12/chartex" xmlns:cx7="http://schemas.microsoft.com/office/drawing/2016/5/13/chartex" xmlns:cx8="http://schemas.microsoft.com/office/drawing/2016/5/14/chartex" xmlns:mc="http://schemas.openxmlformats.org/markup-compatibility/2006" xmlns:aink="http://schemas.microsoft.com/office/drawing/2016/ink" xmlns:am3d="http://schemas.microsoft.com/office/drawing/2017/model3d" xmlns:o="urn:schemas-microsoft-com:office:office" xmlns:r="http://schemas.openxmlformats.org/officeDocument/2006/relationships" xmlns:m="http://schemas.openxmlformats.org/officeDocument/2006/math" xmlns:v="urn:schemas-microsoft-com:vml" xmlns:wp14="http://schemas.microsoft.com/office/word/2010/wordprocessingDrawing" xmlns:wp="http://schemas.openxmlformats.org/drawingml/2006/wordprocessingDrawing" xmlns:w10="urn:schemas-microsoft-com:office:word" xmlns:w="http://schemas.openxmlformats.org/wordprocessingml/2006/main" xmlns:w14="http://schemas.microsoft.com/office/word/2010/wordml" xmlns:w15="http://schemas.microsoft.com/office/word/2012/wordml" xmlns:w16cid="http://schemas.microsoft.com/office/word/2016/wordml/cid" xmlns:w16se="http://schemas.microsoft.com/office/word/2015/wordml/symex" xmlns:wpg="http://schemas.microsoft.com/office/word/2010/wordprocessingGroup" xmlns:wpi="http://schemas.microsoft.com/office/word/2010/wordprocessingInk" xmlns:wne="http://schemas.microsoft.com/office/word/2006/wordml" xmlns:wps="http://schemas.microsoft.com/office/word/2010/wordprocessingShape" mc:Ignorable="w14 w15 w16se w16cid wp14">
+<w:endnotes xmlns:wpc="http://schemas.microsoft.com/office/word/2010/wordprocessingCanvas" xmlns:cx="http://schemas.microsoft.com/office/drawing/2014/chartex" xmlns:cx1="http://schemas.microsoft.com/office/drawing/2015/9/8/chartex" xmlns:cx2="http://schemas.microsoft.com/office/drawing/2015/10/21/chartex" xmlns:cx3="http://schemas.microsoft.com/office/drawing/2016/5/9/chartex" xmlns:cx4="http://schemas.microsoft.com/office/drawing/2016/5/10/chartex" xmlns:cx5="http://schemas.microsoft.com/office/drawing/2016/5/11/chartex" xmlns:cx6="http://schemas.microsoft.com/office/drawing/2016/5/12/chartex" xmlns:cx7="http://schemas.microsoft.com/office/drawing/2016/5/13/chartex" xmlns:cx8="http://schemas.microsoft.com/office/drawing/2016/5/14/chartex" xmlns:mc="http://schemas.openxmlformats.org/markup-compatibility/2006" xmlns:aink="http://schemas.microsoft.com/office/drawing/2016/ink" xmlns:am3d="http://schemas.microsoft.com/office/drawing/2017/model3d" xmlns:o="urn:schemas-microsoft-com:office:office" xmlns:r="http://schemas.openxmlformats.org/officeDocument/2006/relationships" xmlns:m="http://schemas.openxmlformats.org/officeDocument/2006/math" xmlns:v="urn:schemas-microsoft-com:vml" xmlns:wp14="http://schemas.microsoft.com/office/word/2010/wordprocessingDrawing" xmlns:wp="http://schemas.openxmlformats.org/drawingml/2006/wordprocessingDrawing" xmlns:w10="urn:schemas-microsoft-com:office:word" xmlns:w="http://schemas.openxmlformats.org/wordprocessingml/2006/main" xmlns:w14="http://schemas.microsoft.com/office/word/2010/wordml" xmlns:w15="http://schemas.microsoft.com/office/word/2012/wordml" xmlns:w16cex="http://schemas.microsoft.com/office/word/2018/wordml/cex" xmlns:w16cid="http://schemas.microsoft.com/office/word/2016/wordml/cid" xmlns:w16="http://schemas.microsoft.com/office/word/2018/wordml" xmlns:w16se="http://schemas.microsoft.com/office/word/2015/wordml/symex" xmlns:wpg="http://schemas.microsoft.com/office/word/2010/wordprocessingGroup" xmlns:wpi="http://schemas.microsoft.com/office/word/2010/wordprocessingInk" xmlns:wne="http://schemas.microsoft.com/office/word/2006/wordml" xmlns:wps="http://schemas.microsoft.com/office/word/2010/wordprocessingShape" mc:Ignorable="w14 w15 w16se w16cid w16 w16cex wp14">
   <w:endnote w:type="separator" w:id="-1">
     <w:p>
       <w:pPr>
@@ -2916,7 +3961,7 @@
 </file>
 
 <file path=word/footer1.xml><?xml version="1.0" encoding="utf-8"?>
-<w:ftr xmlns:wpc="http://schemas.microsoft.com/office/word/2010/wordprocessingCanvas" xmlns:cx="http://schemas.microsoft.com/office/drawing/2014/chartex" xmlns:cx1="http://schemas.microsoft.com/office/drawing/2015/9/8/chartex" xmlns:cx2="http://schemas.microsoft.com/office/drawing/2015/10/21/chartex" xmlns:cx3="http://schemas.microsoft.com/office/drawing/2016/5/9/chartex" xmlns:cx4="http://schemas.microsoft.com/office/drawing/2016/5/10/chartex" xmlns:cx5="http://schemas.microsoft.com/office/drawing/2016/5/11/chartex" xmlns:cx6="http://schemas.microsoft.com/office/drawing/2016/5/12/chartex" xmlns:cx7="http://schemas.microsoft.com/office/drawing/2016/5/13/chartex" xmlns:cx8="http://schemas.microsoft.com/office/drawing/2016/5/14/chartex" xmlns:mc="http://schemas.openxmlformats.org/markup-compatibility/2006" xmlns:aink="http://schemas.microsoft.com/office/drawing/2016/ink" xmlns:am3d="http://schemas.microsoft.com/office/drawing/2017/model3d" xmlns:o="urn:schemas-microsoft-com:office:office" xmlns:r="http://schemas.openxmlformats.org/officeDocument/2006/relationships" xmlns:m="http://schemas.openxmlformats.org/officeDocument/2006/math" xmlns:v="urn:schemas-microsoft-com:vml" xmlns:wp14="http://schemas.microsoft.com/office/word/2010/wordprocessingDrawing" xmlns:wp="http://schemas.openxmlformats.org/drawingml/2006/wordprocessingDrawing" xmlns:w10="urn:schemas-microsoft-com:office:word" xmlns:w="http://schemas.openxmlformats.org/wordprocessingml/2006/main" xmlns:w14="http://schemas.microsoft.com/office/word/2010/wordml" xmlns:w15="http://schemas.microsoft.com/office/word/2012/wordml" xmlns:w16cid="http://schemas.microsoft.com/office/word/2016/wordml/cid" xmlns:w16se="http://schemas.microsoft.com/office/word/2015/wordml/symex" xmlns:wpg="http://schemas.microsoft.com/office/word/2010/wordprocessingGroup" xmlns:wpi="http://schemas.microsoft.com/office/word/2010/wordprocessingInk" xmlns:wne="http://schemas.microsoft.com/office/word/2006/wordml" xmlns:wps="http://schemas.microsoft.com/office/word/2010/wordprocessingShape" mc:Ignorable="w14 w15 w16se w16cid wp14">
+<w:ftr xmlns:wpc="http://schemas.microsoft.com/office/word/2010/wordprocessingCanvas" xmlns:cx="http://schemas.microsoft.com/office/drawing/2014/chartex" xmlns:cx1="http://schemas.microsoft.com/office/drawing/2015/9/8/chartex" xmlns:cx2="http://schemas.microsoft.com/office/drawing/2015/10/21/chartex" xmlns:cx3="http://schemas.microsoft.com/office/drawing/2016/5/9/chartex" xmlns:cx4="http://schemas.microsoft.com/office/drawing/2016/5/10/chartex" xmlns:cx5="http://schemas.microsoft.com/office/drawing/2016/5/11/chartex" xmlns:cx6="http://schemas.microsoft.com/office/drawing/2016/5/12/chartex" xmlns:cx7="http://schemas.microsoft.com/office/drawing/2016/5/13/chartex" xmlns:cx8="http://schemas.microsoft.com/office/drawing/2016/5/14/chartex" xmlns:mc="http://schemas.openxmlformats.org/markup-compatibility/2006" xmlns:aink="http://schemas.microsoft.com/office/drawing/2016/ink" xmlns:am3d="http://schemas.microsoft.com/office/drawing/2017/model3d" xmlns:o="urn:schemas-microsoft-com:office:office" xmlns:r="http://schemas.openxmlformats.org/officeDocument/2006/relationships" xmlns:m="http://schemas.openxmlformats.org/officeDocument/2006/math" xmlns:v="urn:schemas-microsoft-com:vml" xmlns:wp14="http://schemas.microsoft.com/office/word/2010/wordprocessingDrawing" xmlns:wp="http://schemas.openxmlformats.org/drawingml/2006/wordprocessingDrawing" xmlns:w10="urn:schemas-microsoft-com:office:word" xmlns:w="http://schemas.openxmlformats.org/wordprocessingml/2006/main" xmlns:w14="http://schemas.microsoft.com/office/word/2010/wordml" xmlns:w15="http://schemas.microsoft.com/office/word/2012/wordml" xmlns:w16cex="http://schemas.microsoft.com/office/word/2018/wordml/cex" xmlns:w16cid="http://schemas.microsoft.com/office/word/2016/wordml/cid" xmlns:w16="http://schemas.microsoft.com/office/word/2018/wordml" xmlns:w16se="http://schemas.microsoft.com/office/word/2015/wordml/symex" xmlns:wpg="http://schemas.microsoft.com/office/word/2010/wordprocessingGroup" xmlns:wpi="http://schemas.microsoft.com/office/word/2010/wordprocessingInk" xmlns:wne="http://schemas.microsoft.com/office/word/2006/wordml" xmlns:wps="http://schemas.microsoft.com/office/word/2010/wordprocessingShape" mc:Ignorable="w14 w15 w16se w16cid w16 w16cex wp14">
   <w:sdt>
     <w:sdtPr>
       <w:id w:val="1443802053"/>
@@ -3046,7 +4091,7 @@
 </file>
 
 <file path=word/footer2.xml><?xml version="1.0" encoding="utf-8"?>
-<w:ftr xmlns:wpc="http://schemas.microsoft.com/office/word/2010/wordprocessingCanvas" xmlns:cx="http://schemas.microsoft.com/office/drawing/2014/chartex" xmlns:cx1="http://schemas.microsoft.com/office/drawing/2015/9/8/chartex" xmlns:cx2="http://schemas.microsoft.com/office/drawing/2015/10/21/chartex" xmlns:cx3="http://schemas.microsoft.com/office/drawing/2016/5/9/chartex" xmlns:cx4="http://schemas.microsoft.com/office/drawing/2016/5/10/chartex" xmlns:cx5="http://schemas.microsoft.com/office/drawing/2016/5/11/chartex" xmlns:cx6="http://schemas.microsoft.com/office/drawing/2016/5/12/chartex" xmlns:cx7="http://schemas.microsoft.com/office/drawing/2016/5/13/chartex" xmlns:cx8="http://schemas.microsoft.com/office/drawing/2016/5/14/chartex" xmlns:mc="http://schemas.openxmlformats.org/markup-compatibility/2006" xmlns:aink="http://schemas.microsoft.com/office/drawing/2016/ink" xmlns:am3d="http://schemas.microsoft.com/office/drawing/2017/model3d" xmlns:o="urn:schemas-microsoft-com:office:office" xmlns:r="http://schemas.openxmlformats.org/officeDocument/2006/relationships" xmlns:m="http://schemas.openxmlformats.org/officeDocument/2006/math" xmlns:v="urn:schemas-microsoft-com:vml" xmlns:wp14="http://schemas.microsoft.com/office/word/2010/wordprocessingDrawing" xmlns:wp="http://schemas.openxmlformats.org/drawingml/2006/wordprocessingDrawing" xmlns:w10="urn:schemas-microsoft-com:office:word" xmlns:w="http://schemas.openxmlformats.org/wordprocessingml/2006/main" xmlns:w14="http://schemas.microsoft.com/office/word/2010/wordml" xmlns:w15="http://schemas.microsoft.com/office/word/2012/wordml" xmlns:w16cid="http://schemas.microsoft.com/office/word/2016/wordml/cid" xmlns:w16se="http://schemas.microsoft.com/office/word/2015/wordml/symex" xmlns:wpg="http://schemas.microsoft.com/office/word/2010/wordprocessingGroup" xmlns:wpi="http://schemas.microsoft.com/office/word/2010/wordprocessingInk" xmlns:wne="http://schemas.microsoft.com/office/word/2006/wordml" xmlns:wps="http://schemas.microsoft.com/office/word/2010/wordprocessingShape" mc:Ignorable="w14 w15 w16se w16cid wp14">
+<w:ftr xmlns:wpc="http://schemas.microsoft.com/office/word/2010/wordprocessingCanvas" xmlns:cx="http://schemas.microsoft.com/office/drawing/2014/chartex" xmlns:cx1="http://schemas.microsoft.com/office/drawing/2015/9/8/chartex" xmlns:cx2="http://schemas.microsoft.com/office/drawing/2015/10/21/chartex" xmlns:cx3="http://schemas.microsoft.com/office/drawing/2016/5/9/chartex" xmlns:cx4="http://schemas.microsoft.com/office/drawing/2016/5/10/chartex" xmlns:cx5="http://schemas.microsoft.com/office/drawing/2016/5/11/chartex" xmlns:cx6="http://schemas.microsoft.com/office/drawing/2016/5/12/chartex" xmlns:cx7="http://schemas.microsoft.com/office/drawing/2016/5/13/chartex" xmlns:cx8="http://schemas.microsoft.com/office/drawing/2016/5/14/chartex" xmlns:mc="http://schemas.openxmlformats.org/markup-compatibility/2006" xmlns:aink="http://schemas.microsoft.com/office/drawing/2016/ink" xmlns:am3d="http://schemas.microsoft.com/office/drawing/2017/model3d" xmlns:o="urn:schemas-microsoft-com:office:office" xmlns:r="http://schemas.openxmlformats.org/officeDocument/2006/relationships" xmlns:m="http://schemas.openxmlformats.org/officeDocument/2006/math" xmlns:v="urn:schemas-microsoft-com:vml" xmlns:wp14="http://schemas.microsoft.com/office/word/2010/wordprocessingDrawing" xmlns:wp="http://schemas.openxmlformats.org/drawingml/2006/wordprocessingDrawing" xmlns:w10="urn:schemas-microsoft-com:office:word" xmlns:w="http://schemas.openxmlformats.org/wordprocessingml/2006/main" xmlns:w14="http://schemas.microsoft.com/office/word/2010/wordml" xmlns:w15="http://schemas.microsoft.com/office/word/2012/wordml" xmlns:w16cex="http://schemas.microsoft.com/office/word/2018/wordml/cex" xmlns:w16cid="http://schemas.microsoft.com/office/word/2016/wordml/cid" xmlns:w16="http://schemas.microsoft.com/office/word/2018/wordml" xmlns:w16se="http://schemas.microsoft.com/office/word/2015/wordml/symex" xmlns:wpg="http://schemas.microsoft.com/office/word/2010/wordprocessingGroup" xmlns:wpi="http://schemas.microsoft.com/office/word/2010/wordprocessingInk" xmlns:wne="http://schemas.microsoft.com/office/word/2006/wordml" xmlns:wps="http://schemas.microsoft.com/office/word/2010/wordprocessingShape" mc:Ignorable="w14 w15 w16se w16cid w16 w16cex wp14">
   <w:sdt>
     <w:sdtPr>
       <w:id w:val="408275234"/>
@@ -3176,7 +4221,7 @@
 </file>
 
 <file path=word/footnotes.xml><?xml version="1.0" encoding="utf-8"?>
-<w:footnotes xmlns:wpc="http://schemas.microsoft.com/office/word/2010/wordprocessingCanvas" xmlns:cx="http://schemas.microsoft.com/office/drawing/2014/chartex" xmlns:cx1="http://schemas.microsoft.com/office/drawing/2015/9/8/chartex" xmlns:cx2="http://schemas.microsoft.com/office/drawing/2015/10/21/chartex" xmlns:cx3="http://schemas.microsoft.com/office/drawing/2016/5/9/chartex" xmlns:cx4="http://schemas.microsoft.com/office/drawing/2016/5/10/chartex" xmlns:cx5="http://schemas.microsoft.com/office/drawing/2016/5/11/chartex" xmlns:cx6="http://schemas.microsoft.com/office/drawing/2016/5/12/chartex" xmlns:cx7="http://schemas.microsoft.com/office/drawing/2016/5/13/chartex" xmlns:cx8="http://schemas.microsoft.com/office/drawing/2016/5/14/chartex" xmlns:mc="http://schemas.openxmlformats.org/markup-compatibility/2006" xmlns:aink="http://schemas.microsoft.com/office/drawing/2016/ink" xmlns:am3d="http://schemas.microsoft.com/office/drawing/2017/model3d" xmlns:o="urn:schemas-microsoft-com:office:office" xmlns:r="http://schemas.openxmlformats.org/officeDocument/2006/relationships" xmlns:m="http://schemas.openxmlformats.org/officeDocument/2006/math" xmlns:v="urn:schemas-microsoft-com:vml" xmlns:wp14="http://schemas.microsoft.com/office/word/2010/wordprocessingDrawing" xmlns:wp="http://schemas.openxmlformats.org/drawingml/2006/wordprocessingDrawing" xmlns:w10="urn:schemas-microsoft-com:office:word" xmlns:w="http://schemas.openxmlformats.org/wordprocessingml/2006/main" xmlns:w14="http://schemas.microsoft.com/office/word/2010/wordml" xmlns:w15="http://schemas.microsoft.com/office/word/2012/wordml" xmlns:w16cid="http://schemas.microsoft.com/office/word/2016/wordml/cid" xmlns:w16se="http://schemas.microsoft.com/office/word/2015/wordml/symex" xmlns:wpg="http://schemas.microsoft.com/office/word/2010/wordprocessingGroup" xmlns:wpi="http://schemas.microsoft.com/office/word/2010/wordprocessingInk" xmlns:wne="http://schemas.microsoft.com/office/word/2006/wordml" xmlns:wps="http://schemas.microsoft.com/office/word/2010/wordprocessingShape" mc:Ignorable="w14 w15 w16se w16cid wp14">
+<w:footnotes xmlns:wpc="http://schemas.microsoft.com/office/word/2010/wordprocessingCanvas" xmlns:cx="http://schemas.microsoft.com/office/drawing/2014/chartex" xmlns:cx1="http://schemas.microsoft.com/office/drawing/2015/9/8/chartex" xmlns:cx2="http://schemas.microsoft.com/office/drawing/2015/10/21/chartex" xmlns:cx3="http://schemas.microsoft.com/office/drawing/2016/5/9/chartex" xmlns:cx4="http://schemas.microsoft.com/office/drawing/2016/5/10/chartex" xmlns:cx5="http://schemas.microsoft.com/office/drawing/2016/5/11/chartex" xmlns:cx6="http://schemas.microsoft.com/office/drawing/2016/5/12/chartex" xmlns:cx7="http://schemas.microsoft.com/office/drawing/2016/5/13/chartex" xmlns:cx8="http://schemas.microsoft.com/office/drawing/2016/5/14/chartex" xmlns:mc="http://schemas.openxmlformats.org/markup-compatibility/2006" xmlns:aink="http://schemas.microsoft.com/office/drawing/2016/ink" xmlns:am3d="http://schemas.microsoft.com/office/drawing/2017/model3d" xmlns:o="urn:schemas-microsoft-com:office:office" xmlns:r="http://schemas.openxmlformats.org/officeDocument/2006/relationships" xmlns:m="http://schemas.openxmlformats.org/officeDocument/2006/math" xmlns:v="urn:schemas-microsoft-com:vml" xmlns:wp14="http://schemas.microsoft.com/office/word/2010/wordprocessingDrawing" xmlns:wp="http://schemas.openxmlformats.org/drawingml/2006/wordprocessingDrawing" xmlns:w10="urn:schemas-microsoft-com:office:word" xmlns:w="http://schemas.openxmlformats.org/wordprocessingml/2006/main" xmlns:w14="http://schemas.microsoft.com/office/word/2010/wordml" xmlns:w15="http://schemas.microsoft.com/office/word/2012/wordml" xmlns:w16cex="http://schemas.microsoft.com/office/word/2018/wordml/cex" xmlns:w16cid="http://schemas.microsoft.com/office/word/2016/wordml/cid" xmlns:w16="http://schemas.microsoft.com/office/word/2018/wordml" xmlns:w16se="http://schemas.microsoft.com/office/word/2015/wordml/symex" xmlns:wpg="http://schemas.microsoft.com/office/word/2010/wordprocessingGroup" xmlns:wpi="http://schemas.microsoft.com/office/word/2010/wordprocessingInk" xmlns:wne="http://schemas.microsoft.com/office/word/2006/wordml" xmlns:wps="http://schemas.microsoft.com/office/word/2010/wordprocessingShape" mc:Ignorable="w14 w15 w16se w16cid w16 w16cex wp14">
   <w:footnote w:type="separator" w:id="-1">
     <w:p>
       <w:pPr>
@@ -3201,8 +4246,121 @@
 </file>
 
 <file path=word/numbering.xml><?xml version="1.0" encoding="utf-8"?>
-<w:numbering xmlns:wpc="http://schemas.microsoft.com/office/word/2010/wordprocessingCanvas" xmlns:cx="http://schemas.microsoft.com/office/drawing/2014/chartex" xmlns:cx1="http://schemas.microsoft.com/office/drawing/2015/9/8/chartex" xmlns:cx2="http://schemas.microsoft.com/office/drawing/2015/10/21/chartex" xmlns:cx3="http://schemas.microsoft.com/office/drawing/2016/5/9/chartex" xmlns:cx4="http://schemas.microsoft.com/office/drawing/2016/5/10/chartex" xmlns:cx5="http://schemas.microsoft.com/office/drawing/2016/5/11/chartex" xmlns:cx6="http://schemas.microsoft.com/office/drawing/2016/5/12/chartex" xmlns:cx7="http://schemas.microsoft.com/office/drawing/2016/5/13/chartex" xmlns:cx8="http://schemas.microsoft.com/office/drawing/2016/5/14/chartex" xmlns:mc="http://schemas.openxmlformats.org/markup-compatibility/2006" xmlns:aink="http://schemas.microsoft.com/office/drawing/2016/ink" xmlns:am3d="http://schemas.microsoft.com/office/drawing/2017/model3d" xmlns:o="urn:schemas-microsoft-com:office:office" xmlns:r="http://schemas.openxmlformats.org/officeDocument/2006/relationships" xmlns:m="http://schemas.openxmlformats.org/officeDocument/2006/math" xmlns:v="urn:schemas-microsoft-com:vml" xmlns:wp14="http://schemas.microsoft.com/office/word/2010/wordprocessingDrawing" xmlns:wp="http://schemas.openxmlformats.org/drawingml/2006/wordprocessingDrawing" xmlns:w10="urn:schemas-microsoft-com:office:word" xmlns:w="http://schemas.openxmlformats.org/wordprocessingml/2006/main" xmlns:w14="http://schemas.microsoft.com/office/word/2010/wordml" xmlns:w15="http://schemas.microsoft.com/office/word/2012/wordml" xmlns:w16cid="http://schemas.microsoft.com/office/word/2016/wordml/cid" xmlns:w16se="http://schemas.microsoft.com/office/word/2015/wordml/symex" xmlns:wpg="http://schemas.microsoft.com/office/word/2010/wordprocessingGroup" xmlns:wpi="http://schemas.microsoft.com/office/word/2010/wordprocessingInk" xmlns:wne="http://schemas.microsoft.com/office/word/2006/wordml" xmlns:wps="http://schemas.microsoft.com/office/word/2010/wordprocessingShape" mc:Ignorable="w14 w15 w16se w16cid wp14">
+<w:numbering xmlns:wpc="http://schemas.microsoft.com/office/word/2010/wordprocessingCanvas" xmlns:cx="http://schemas.microsoft.com/office/drawing/2014/chartex" xmlns:cx1="http://schemas.microsoft.com/office/drawing/2015/9/8/chartex" xmlns:cx2="http://schemas.microsoft.com/office/drawing/2015/10/21/chartex" xmlns:cx3="http://schemas.microsoft.com/office/drawing/2016/5/9/chartex" xmlns:cx4="http://schemas.microsoft.com/office/drawing/2016/5/10/chartex" xmlns:cx5="http://schemas.microsoft.com/office/drawing/2016/5/11/chartex" xmlns:cx6="http://schemas.microsoft.com/office/drawing/2016/5/12/chartex" xmlns:cx7="http://schemas.microsoft.com/office/drawing/2016/5/13/chartex" xmlns:cx8="http://schemas.microsoft.com/office/drawing/2016/5/14/chartex" xmlns:mc="http://schemas.openxmlformats.org/markup-compatibility/2006" xmlns:aink="http://schemas.microsoft.com/office/drawing/2016/ink" xmlns:am3d="http://schemas.microsoft.com/office/drawing/2017/model3d" xmlns:o="urn:schemas-microsoft-com:office:office" xmlns:r="http://schemas.openxmlformats.org/officeDocument/2006/relationships" xmlns:m="http://schemas.openxmlformats.org/officeDocument/2006/math" xmlns:v="urn:schemas-microsoft-com:vml" xmlns:wp14="http://schemas.microsoft.com/office/word/2010/wordprocessingDrawing" xmlns:wp="http://schemas.openxmlformats.org/drawingml/2006/wordprocessingDrawing" xmlns:w10="urn:schemas-microsoft-com:office:word" xmlns:w="http://schemas.openxmlformats.org/wordprocessingml/2006/main" xmlns:w14="http://schemas.microsoft.com/office/word/2010/wordml" xmlns:w15="http://schemas.microsoft.com/office/word/2012/wordml" xmlns:w16cex="http://schemas.microsoft.com/office/word/2018/wordml/cex" xmlns:w16cid="http://schemas.microsoft.com/office/word/2016/wordml/cid" xmlns:w16="http://schemas.microsoft.com/office/word/2018/wordml" xmlns:w16se="http://schemas.microsoft.com/office/word/2015/wordml/symex" xmlns:wpg="http://schemas.microsoft.com/office/word/2010/wordprocessingGroup" xmlns:wpi="http://schemas.microsoft.com/office/word/2010/wordprocessingInk" xmlns:wne="http://schemas.microsoft.com/office/word/2006/wordml" xmlns:wps="http://schemas.microsoft.com/office/word/2010/wordprocessingShape" mc:Ignorable="w14 w15 w16se w16cid w16 w16cex wp14">
   <w:abstractNum w:abstractNumId="0" w15:restartNumberingAfterBreak="0">
+    <w:nsid w:val="08671117"/>
+    <w:multiLevelType w:val="hybridMultilevel"/>
+    <w:tmpl w:val="8C9E3292"/>
+    <w:lvl w:ilvl="0" w:tplc="241A0001">
+      <w:start w:val="1"/>
+      <w:numFmt w:val="bullet"/>
+      <w:lvlText w:val=""/>
+      <w:lvlJc w:val="left"/>
+      <w:pPr>
+        <w:ind w:left="720" w:hanging="360"/>
+      </w:pPr>
+      <w:rPr>
+        <w:rFonts w:ascii="Symbol" w:hAnsi="Symbol" w:hint="default"/>
+      </w:rPr>
+    </w:lvl>
+    <w:lvl w:ilvl="1" w:tplc="241A0003" w:tentative="1">
+      <w:start w:val="1"/>
+      <w:numFmt w:val="bullet"/>
+      <w:lvlText w:val="o"/>
+      <w:lvlJc w:val="left"/>
+      <w:pPr>
+        <w:ind w:left="1440" w:hanging="360"/>
+      </w:pPr>
+      <w:rPr>
+        <w:rFonts w:ascii="Courier New" w:hAnsi="Courier New" w:cs="Courier New" w:hint="default"/>
+      </w:rPr>
+    </w:lvl>
+    <w:lvl w:ilvl="2" w:tplc="241A0005" w:tentative="1">
+      <w:start w:val="1"/>
+      <w:numFmt w:val="bullet"/>
+      <w:lvlText w:val=""/>
+      <w:lvlJc w:val="left"/>
+      <w:pPr>
+        <w:ind w:left="2160" w:hanging="360"/>
+      </w:pPr>
+      <w:rPr>
+        <w:rFonts w:ascii="Wingdings" w:hAnsi="Wingdings" w:hint="default"/>
+      </w:rPr>
+    </w:lvl>
+    <w:lvl w:ilvl="3" w:tplc="241A0001" w:tentative="1">
+      <w:start w:val="1"/>
+      <w:numFmt w:val="bullet"/>
+      <w:lvlText w:val=""/>
+      <w:lvlJc w:val="left"/>
+      <w:pPr>
+        <w:ind w:left="2880" w:hanging="360"/>
+      </w:pPr>
+      <w:rPr>
+        <w:rFonts w:ascii="Symbol" w:hAnsi="Symbol" w:hint="default"/>
+      </w:rPr>
+    </w:lvl>
+    <w:lvl w:ilvl="4" w:tplc="241A0003" w:tentative="1">
+      <w:start w:val="1"/>
+      <w:numFmt w:val="bullet"/>
+      <w:lvlText w:val="o"/>
+      <w:lvlJc w:val="left"/>
+      <w:pPr>
+        <w:ind w:left="3600" w:hanging="360"/>
+      </w:pPr>
+      <w:rPr>
+        <w:rFonts w:ascii="Courier New" w:hAnsi="Courier New" w:cs="Courier New" w:hint="default"/>
+      </w:rPr>
+    </w:lvl>
+    <w:lvl w:ilvl="5" w:tplc="241A0005" w:tentative="1">
+      <w:start w:val="1"/>
+      <w:numFmt w:val="bullet"/>
+      <w:lvlText w:val=""/>
+      <w:lvlJc w:val="left"/>
+      <w:pPr>
+        <w:ind w:left="4320" w:hanging="360"/>
+      </w:pPr>
+      <w:rPr>
+        <w:rFonts w:ascii="Wingdings" w:hAnsi="Wingdings" w:hint="default"/>
+      </w:rPr>
+    </w:lvl>
+    <w:lvl w:ilvl="6" w:tplc="241A0001" w:tentative="1">
+      <w:start w:val="1"/>
+      <w:numFmt w:val="bullet"/>
+      <w:lvlText w:val=""/>
+      <w:lvlJc w:val="left"/>
+      <w:pPr>
+        <w:ind w:left="5040" w:hanging="360"/>
+      </w:pPr>
+      <w:rPr>
+        <w:rFonts w:ascii="Symbol" w:hAnsi="Symbol" w:hint="default"/>
+      </w:rPr>
+    </w:lvl>
+    <w:lvl w:ilvl="7" w:tplc="241A0003" w:tentative="1">
+      <w:start w:val="1"/>
+      <w:numFmt w:val="bullet"/>
+      <w:lvlText w:val="o"/>
+      <w:lvlJc w:val="left"/>
+      <w:pPr>
+        <w:ind w:left="5760" w:hanging="360"/>
+      </w:pPr>
+      <w:rPr>
+        <w:rFonts w:ascii="Courier New" w:hAnsi="Courier New" w:cs="Courier New" w:hint="default"/>
+      </w:rPr>
+    </w:lvl>
+    <w:lvl w:ilvl="8" w:tplc="241A0005" w:tentative="1">
+      <w:start w:val="1"/>
+      <w:numFmt w:val="bullet"/>
+      <w:lvlText w:val=""/>
+      <w:lvlJc w:val="left"/>
+      <w:pPr>
+        <w:ind w:left="6480" w:hanging="360"/>
+      </w:pPr>
+      <w:rPr>
+        <w:rFonts w:ascii="Wingdings" w:hAnsi="Wingdings" w:hint="default"/>
+      </w:rPr>
+    </w:lvl>
+  </w:abstractNum>
+  <w:abstractNum w:abstractNumId="1" w15:restartNumberingAfterBreak="0">
     <w:nsid w:val="20B628BA"/>
     <w:multiLevelType w:val="hybridMultilevel"/>
     <w:tmpl w:val="98E072DC"/>
@@ -3314,7 +4472,7 @@
       </w:rPr>
     </w:lvl>
   </w:abstractNum>
-  <w:abstractNum w:abstractNumId="1" w15:restartNumberingAfterBreak="0">
+  <w:abstractNum w:abstractNumId="2" w15:restartNumberingAfterBreak="0">
     <w:nsid w:val="21BA27C4"/>
     <w:multiLevelType w:val="hybridMultilevel"/>
     <w:tmpl w:val="73226684"/>
@@ -3427,7 +4585,7 @@
       </w:rPr>
     </w:lvl>
   </w:abstractNum>
-  <w:abstractNum w:abstractNumId="2" w15:restartNumberingAfterBreak="0">
+  <w:abstractNum w:abstractNumId="3" w15:restartNumberingAfterBreak="0">
     <w:nsid w:val="4C105862"/>
     <w:multiLevelType w:val="hybridMultilevel"/>
     <w:tmpl w:val="E7E85118"/>
@@ -3540,21 +4698,255 @@
       </w:rPr>
     </w:lvl>
   </w:abstractNum>
+  <w:abstractNum w:abstractNumId="4" w15:restartNumberingAfterBreak="0">
+    <w:nsid w:val="4FA64C4B"/>
+    <w:multiLevelType w:val="hybridMultilevel"/>
+    <w:tmpl w:val="629C7134"/>
+    <w:lvl w:ilvl="0" w:tplc="241A0001">
+      <w:start w:val="1"/>
+      <w:numFmt w:val="bullet"/>
+      <w:lvlText w:val=""/>
+      <w:lvlJc w:val="left"/>
+      <w:pPr>
+        <w:ind w:left="720" w:hanging="360"/>
+      </w:pPr>
+      <w:rPr>
+        <w:rFonts w:ascii="Symbol" w:hAnsi="Symbol" w:hint="default"/>
+      </w:rPr>
+    </w:lvl>
+    <w:lvl w:ilvl="1" w:tplc="241A0003" w:tentative="1">
+      <w:start w:val="1"/>
+      <w:numFmt w:val="bullet"/>
+      <w:lvlText w:val="o"/>
+      <w:lvlJc w:val="left"/>
+      <w:pPr>
+        <w:ind w:left="1440" w:hanging="360"/>
+      </w:pPr>
+      <w:rPr>
+        <w:rFonts w:ascii="Courier New" w:hAnsi="Courier New" w:cs="Courier New" w:hint="default"/>
+      </w:rPr>
+    </w:lvl>
+    <w:lvl w:ilvl="2" w:tplc="241A0005" w:tentative="1">
+      <w:start w:val="1"/>
+      <w:numFmt w:val="bullet"/>
+      <w:lvlText w:val=""/>
+      <w:lvlJc w:val="left"/>
+      <w:pPr>
+        <w:ind w:left="2160" w:hanging="360"/>
+      </w:pPr>
+      <w:rPr>
+        <w:rFonts w:ascii="Wingdings" w:hAnsi="Wingdings" w:hint="default"/>
+      </w:rPr>
+    </w:lvl>
+    <w:lvl w:ilvl="3" w:tplc="241A0001" w:tentative="1">
+      <w:start w:val="1"/>
+      <w:numFmt w:val="bullet"/>
+      <w:lvlText w:val=""/>
+      <w:lvlJc w:val="left"/>
+      <w:pPr>
+        <w:ind w:left="2880" w:hanging="360"/>
+      </w:pPr>
+      <w:rPr>
+        <w:rFonts w:ascii="Symbol" w:hAnsi="Symbol" w:hint="default"/>
+      </w:rPr>
+    </w:lvl>
+    <w:lvl w:ilvl="4" w:tplc="241A0003" w:tentative="1">
+      <w:start w:val="1"/>
+      <w:numFmt w:val="bullet"/>
+      <w:lvlText w:val="o"/>
+      <w:lvlJc w:val="left"/>
+      <w:pPr>
+        <w:ind w:left="3600" w:hanging="360"/>
+      </w:pPr>
+      <w:rPr>
+        <w:rFonts w:ascii="Courier New" w:hAnsi="Courier New" w:cs="Courier New" w:hint="default"/>
+      </w:rPr>
+    </w:lvl>
+    <w:lvl w:ilvl="5" w:tplc="241A0005" w:tentative="1">
+      <w:start w:val="1"/>
+      <w:numFmt w:val="bullet"/>
+      <w:lvlText w:val=""/>
+      <w:lvlJc w:val="left"/>
+      <w:pPr>
+        <w:ind w:left="4320" w:hanging="360"/>
+      </w:pPr>
+      <w:rPr>
+        <w:rFonts w:ascii="Wingdings" w:hAnsi="Wingdings" w:hint="default"/>
+      </w:rPr>
+    </w:lvl>
+    <w:lvl w:ilvl="6" w:tplc="241A0001" w:tentative="1">
+      <w:start w:val="1"/>
+      <w:numFmt w:val="bullet"/>
+      <w:lvlText w:val=""/>
+      <w:lvlJc w:val="left"/>
+      <w:pPr>
+        <w:ind w:left="5040" w:hanging="360"/>
+      </w:pPr>
+      <w:rPr>
+        <w:rFonts w:ascii="Symbol" w:hAnsi="Symbol" w:hint="default"/>
+      </w:rPr>
+    </w:lvl>
+    <w:lvl w:ilvl="7" w:tplc="241A0003" w:tentative="1">
+      <w:start w:val="1"/>
+      <w:numFmt w:val="bullet"/>
+      <w:lvlText w:val="o"/>
+      <w:lvlJc w:val="left"/>
+      <w:pPr>
+        <w:ind w:left="5760" w:hanging="360"/>
+      </w:pPr>
+      <w:rPr>
+        <w:rFonts w:ascii="Courier New" w:hAnsi="Courier New" w:cs="Courier New" w:hint="default"/>
+      </w:rPr>
+    </w:lvl>
+    <w:lvl w:ilvl="8" w:tplc="241A0005" w:tentative="1">
+      <w:start w:val="1"/>
+      <w:numFmt w:val="bullet"/>
+      <w:lvlText w:val=""/>
+      <w:lvlJc w:val="left"/>
+      <w:pPr>
+        <w:ind w:left="6480" w:hanging="360"/>
+      </w:pPr>
+      <w:rPr>
+        <w:rFonts w:ascii="Wingdings" w:hAnsi="Wingdings" w:hint="default"/>
+      </w:rPr>
+    </w:lvl>
+  </w:abstractNum>
+  <w:abstractNum w:abstractNumId="5" w15:restartNumberingAfterBreak="0">
+    <w:nsid w:val="74CE5FFC"/>
+    <w:multiLevelType w:val="hybridMultilevel"/>
+    <w:tmpl w:val="E5B6FFF8"/>
+    <w:lvl w:ilvl="0" w:tplc="23B081FA">
+      <w:numFmt w:val="bullet"/>
+      <w:lvlText w:val="-"/>
+      <w:lvlJc w:val="left"/>
+      <w:pPr>
+        <w:ind w:left="720" w:hanging="360"/>
+      </w:pPr>
+      <w:rPr>
+        <w:rFonts w:ascii="Book Antiqua" w:eastAsiaTheme="minorEastAsia" w:hAnsi="Book Antiqua" w:cstheme="minorBidi" w:hint="default"/>
+      </w:rPr>
+    </w:lvl>
+    <w:lvl w:ilvl="1" w:tplc="241A0003" w:tentative="1">
+      <w:start w:val="1"/>
+      <w:numFmt w:val="bullet"/>
+      <w:lvlText w:val="o"/>
+      <w:lvlJc w:val="left"/>
+      <w:pPr>
+        <w:ind w:left="1440" w:hanging="360"/>
+      </w:pPr>
+      <w:rPr>
+        <w:rFonts w:ascii="Courier New" w:hAnsi="Courier New" w:cs="Courier New" w:hint="default"/>
+      </w:rPr>
+    </w:lvl>
+    <w:lvl w:ilvl="2" w:tplc="241A0005" w:tentative="1">
+      <w:start w:val="1"/>
+      <w:numFmt w:val="bullet"/>
+      <w:lvlText w:val=""/>
+      <w:lvlJc w:val="left"/>
+      <w:pPr>
+        <w:ind w:left="2160" w:hanging="360"/>
+      </w:pPr>
+      <w:rPr>
+        <w:rFonts w:ascii="Wingdings" w:hAnsi="Wingdings" w:hint="default"/>
+      </w:rPr>
+    </w:lvl>
+    <w:lvl w:ilvl="3" w:tplc="241A0001" w:tentative="1">
+      <w:start w:val="1"/>
+      <w:numFmt w:val="bullet"/>
+      <w:lvlText w:val=""/>
+      <w:lvlJc w:val="left"/>
+      <w:pPr>
+        <w:ind w:left="2880" w:hanging="360"/>
+      </w:pPr>
+      <w:rPr>
+        <w:rFonts w:ascii="Symbol" w:hAnsi="Symbol" w:hint="default"/>
+      </w:rPr>
+    </w:lvl>
+    <w:lvl w:ilvl="4" w:tplc="241A0003" w:tentative="1">
+      <w:start w:val="1"/>
+      <w:numFmt w:val="bullet"/>
+      <w:lvlText w:val="o"/>
+      <w:lvlJc w:val="left"/>
+      <w:pPr>
+        <w:ind w:left="3600" w:hanging="360"/>
+      </w:pPr>
+      <w:rPr>
+        <w:rFonts w:ascii="Courier New" w:hAnsi="Courier New" w:cs="Courier New" w:hint="default"/>
+      </w:rPr>
+    </w:lvl>
+    <w:lvl w:ilvl="5" w:tplc="241A0005" w:tentative="1">
+      <w:start w:val="1"/>
+      <w:numFmt w:val="bullet"/>
+      <w:lvlText w:val=""/>
+      <w:lvlJc w:val="left"/>
+      <w:pPr>
+        <w:ind w:left="4320" w:hanging="360"/>
+      </w:pPr>
+      <w:rPr>
+        <w:rFonts w:ascii="Wingdings" w:hAnsi="Wingdings" w:hint="default"/>
+      </w:rPr>
+    </w:lvl>
+    <w:lvl w:ilvl="6" w:tplc="241A0001" w:tentative="1">
+      <w:start w:val="1"/>
+      <w:numFmt w:val="bullet"/>
+      <w:lvlText w:val=""/>
+      <w:lvlJc w:val="left"/>
+      <w:pPr>
+        <w:ind w:left="5040" w:hanging="360"/>
+      </w:pPr>
+      <w:rPr>
+        <w:rFonts w:ascii="Symbol" w:hAnsi="Symbol" w:hint="default"/>
+      </w:rPr>
+    </w:lvl>
+    <w:lvl w:ilvl="7" w:tplc="241A0003" w:tentative="1">
+      <w:start w:val="1"/>
+      <w:numFmt w:val="bullet"/>
+      <w:lvlText w:val="o"/>
+      <w:lvlJc w:val="left"/>
+      <w:pPr>
+        <w:ind w:left="5760" w:hanging="360"/>
+      </w:pPr>
+      <w:rPr>
+        <w:rFonts w:ascii="Courier New" w:hAnsi="Courier New" w:cs="Courier New" w:hint="default"/>
+      </w:rPr>
+    </w:lvl>
+    <w:lvl w:ilvl="8" w:tplc="241A0005" w:tentative="1">
+      <w:start w:val="1"/>
+      <w:numFmt w:val="bullet"/>
+      <w:lvlText w:val=""/>
+      <w:lvlJc w:val="left"/>
+      <w:pPr>
+        <w:ind w:left="6480" w:hanging="360"/>
+      </w:pPr>
+      <w:rPr>
+        <w:rFonts w:ascii="Wingdings" w:hAnsi="Wingdings" w:hint="default"/>
+      </w:rPr>
+    </w:lvl>
+  </w:abstractNum>
   <w:num w:numId="1">
+    <w:abstractNumId w:val="3"/>
+  </w:num>
+  <w:num w:numId="2">
     <w:abstractNumId w:val="2"/>
   </w:num>
-  <w:num w:numId="2">
+  <w:num w:numId="3">
     <w:abstractNumId w:val="1"/>
   </w:num>
-  <w:num w:numId="3">
+  <w:num w:numId="4">
     <w:abstractNumId w:val="0"/>
+  </w:num>
+  <w:num w:numId="5">
+    <w:abstractNumId w:val="4"/>
+  </w:num>
+  <w:num w:numId="6">
+    <w:abstractNumId w:val="5"/>
   </w:num>
   <w:numIdMacAtCleanup w:val="2"/>
 </w:numbering>
 </file>
 
 <file path=word/styles.xml><?xml version="1.0" encoding="utf-8"?>
-<w:styles xmlns:mc="http://schemas.openxmlformats.org/markup-compatibility/2006" xmlns:r="http://schemas.openxmlformats.org/officeDocument/2006/relationships" xmlns:w="http://schemas.openxmlformats.org/wordprocessingml/2006/main" xmlns:w14="http://schemas.microsoft.com/office/word/2010/wordml" xmlns:w15="http://schemas.microsoft.com/office/word/2012/wordml" xmlns:w16cid="http://schemas.microsoft.com/office/word/2016/wordml/cid" xmlns:w16se="http://schemas.microsoft.com/office/word/2015/wordml/symex" mc:Ignorable="w14 w15 w16se w16cid">
+<w:styles xmlns:mc="http://schemas.openxmlformats.org/markup-compatibility/2006" xmlns:r="http://schemas.openxmlformats.org/officeDocument/2006/relationships" xmlns:w="http://schemas.openxmlformats.org/wordprocessingml/2006/main" xmlns:w14="http://schemas.microsoft.com/office/word/2010/wordml" xmlns:w15="http://schemas.microsoft.com/office/word/2012/wordml" xmlns:w16cex="http://schemas.microsoft.com/office/word/2018/wordml/cex" xmlns:w16cid="http://schemas.microsoft.com/office/word/2016/wordml/cid" xmlns:w16="http://schemas.microsoft.com/office/word/2018/wordml" xmlns:w16se="http://schemas.microsoft.com/office/word/2015/wordml/symex" mc:Ignorable="w14 w15 w16se w16cid w16 w16cex">
   <w:docDefaults>
     <w:rPrDefault>
       <w:rPr>

</xml_diff>